<commit_message>
Add beamer and slidy example
</commit_message>
<xml_diff>
--- a/R/pandoc/pandoc-md.docx
+++ b/R/pandoc/pandoc-md.docx
@@ -451,9 +451,10 @@
     </w:p>
     <w:p>
       <w:pPr>
+        <w:pStyle w:val="Compact"/>
         <w:numPr>
-          <w:numId w:val="1"/>
-          <w:ilvl w:val="0"/>
+          <w:numId w:val="5"/>
+          <w:ilvl w:val="1"/>
         </w:numPr>
       </w:pPr>
       <w:r>
@@ -501,7 +502,19 @@
         <w:rPr>
           <w:rStyle w:val="NormalTok"/>
         </w:rPr>
-        <w:t xml:space="preserve">-s --toc --number-sections -V documentclass=ltjarticle pandoc-md.md -o pandoc-md.tex</w:t>
+        <w:t xml:space="preserve">-s --toc --number-sections --listings -V documentclass=ltjarticle -H preamble.tex pandoc-md.md -o pandoc-md.tex</w:t>
+      </w:r>
+    </w:p>
+    <w:p>
+      <w:pPr>
+        <w:pStyle w:val="Compact"/>
+        <w:numPr>
+          <w:numId w:val="6"/>
+          <w:ilvl w:val="1"/>
+        </w:numPr>
+      </w:pPr>
+      <w:r>
+        <w:t xml:space="preserve">必要の応じてプリアンブルを記述したpreamble.texを準備します。</w:t>
       </w:r>
     </w:p>
     <w:p>
@@ -545,7 +558,19 @@
         <w:rPr>
           <w:rStyle w:val="NormalTok"/>
         </w:rPr>
-        <w:t xml:space="preserve">-s --toc --number-sections --listings -V documentclass=ltjarticle --latex-engine=lualatex pandoc-md.md -o pandoc-md.pdf</w:t>
+        <w:t xml:space="preserve">--toc --number-sections --listings -V documentclass=ltjarticle -H preamble.tex --latex-engine=lualatex -H preamble.tex pandoc-md.md -o pandoc-md.pdf</w:t>
+      </w:r>
+    </w:p>
+    <w:p>
+      <w:pPr>
+        <w:pStyle w:val="Compact"/>
+        <w:numPr>
+          <w:numId w:val="7"/>
+          <w:ilvl w:val="1"/>
+        </w:numPr>
+      </w:pPr>
+      <w:r>
+        <w:t xml:space="preserve">必要の応じてプリアンブルを記述したpreamble.texを準備します。</w:t>
       </w:r>
     </w:p>
     <w:p>
@@ -589,7 +614,107 @@
         <w:rPr>
           <w:rStyle w:val="NormalTok"/>
         </w:rPr>
-        <w:t xml:space="preserve">-s pandoc-md.md -o pandoc-md.docx</w:t>
+        <w:t xml:space="preserve">pandoc-md.md -o pandoc-md.docx</w:t>
+      </w:r>
+    </w:p>
+    <w:p>
+      <w:pPr>
+        <w:numPr>
+          <w:numId w:val="4"/>
+          <w:ilvl w:val="0"/>
+        </w:numPr>
+      </w:pPr>
+      <w:r>
+        <w:t xml:space="preserve">HTML5スライド(slidy)の作成</w:t>
+      </w:r>
+    </w:p>
+    <w:p>
+      <w:pPr>
+        <w:pStyle w:val="SourceCode"/>
+        <w:numPr>
+          <w:numId w:val="1"/>
+          <w:ilvl w:val="0"/>
+        </w:numPr>
+      </w:pPr>
+      <w:r>
+        <w:rPr>
+          <w:rStyle w:val="NormalTok"/>
+        </w:rPr>
+        <w:t xml:space="preserve">$ </w:t>
+      </w:r>
+      <w:r>
+        <w:rPr>
+          <w:rStyle w:val="KeywordTok"/>
+        </w:rPr>
+        <w:t xml:space="preserve">pandoc</w:t>
+      </w:r>
+      <w:r>
+        <w:rPr>
+          <w:rStyle w:val="NormalTok"/>
+        </w:rPr>
+        <w:t xml:space="preserve"> </w:t>
+      </w:r>
+      <w:r>
+        <w:rPr>
+          <w:rStyle w:val="NormalTok"/>
+        </w:rPr>
+        <w:t xml:space="preserve">-s --mathjax -i -t slidy pandoc-md.md -o pandoc-slidy.html</w:t>
+      </w:r>
+    </w:p>
+    <w:p>
+      <w:pPr>
+        <w:numPr>
+          <w:numId w:val="4"/>
+          <w:ilvl w:val="0"/>
+        </w:numPr>
+      </w:pPr>
+      <w:r>
+        <w:t xml:space="preserve">PDFスライド(Bearer)の作成</w:t>
+      </w:r>
+    </w:p>
+    <w:p>
+      <w:pPr>
+        <w:pStyle w:val="SourceCode"/>
+        <w:numPr>
+          <w:numId w:val="1"/>
+          <w:ilvl w:val="0"/>
+        </w:numPr>
+      </w:pPr>
+      <w:r>
+        <w:rPr>
+          <w:rStyle w:val="NormalTok"/>
+        </w:rPr>
+        <w:t xml:space="preserve">$ </w:t>
+      </w:r>
+      <w:r>
+        <w:rPr>
+          <w:rStyle w:val="KeywordTok"/>
+        </w:rPr>
+        <w:t xml:space="preserve">pandoc</w:t>
+      </w:r>
+      <w:r>
+        <w:rPr>
+          <w:rStyle w:val="NormalTok"/>
+        </w:rPr>
+        <w:t xml:space="preserve"> </w:t>
+      </w:r>
+      <w:r>
+        <w:rPr>
+          <w:rStyle w:val="NormalTok"/>
+        </w:rPr>
+        <w:t xml:space="preserve">-t beamer --listings -H preamble-beamer.tex --latex-engine=lualatex pandoc-md.md -o pandoc-beamer.pdf</w:t>
+      </w:r>
+    </w:p>
+    <w:p>
+      <w:pPr>
+        <w:pStyle w:val="Compact"/>
+        <w:numPr>
+          <w:numId w:val="8"/>
+          <w:ilvl w:val="1"/>
+        </w:numPr>
+      </w:pPr>
+      <w:r>
+        <w:t xml:space="preserve">必要の応じてプリアンブルを記述したpreamble-beamer.texを準備します。</w:t>
       </w:r>
     </w:p>
     <w:bookmarkStart w:id="33" w:name="r上でpandocを使う"/>
@@ -633,6 +758,33 @@
         <w:rPr>
           <w:rStyle w:val="KeywordTok"/>
         </w:rPr>
+        <w:t xml:space="preserve">knit</w:t>
+      </w:r>
+      <w:r>
+        <w:rPr>
+          <w:rStyle w:val="NormalTok"/>
+        </w:rPr>
+        <w:t xml:space="preserve">(</w:t>
+      </w:r>
+      <w:r>
+        <w:rPr>
+          <w:rStyle w:val="StringTok"/>
+        </w:rPr>
+        <w:t xml:space="preserve">"pandoc-md.Rmd"</w:t>
+      </w:r>
+      <w:r>
+        <w:rPr>
+          <w:rStyle w:val="NormalTok"/>
+        </w:rPr>
+        <w:t xml:space="preserve">)</w:t>
+      </w:r>
+      <w:r>
+        <w:br w:type="textWrapping"/>
+      </w:r>
+      <w:r>
+        <w:rPr>
+          <w:rStyle w:val="KeywordTok"/>
+        </w:rPr>
         <w:t xml:space="preserve">system</w:t>
       </w:r>
       <w:r>
@@ -672,7 +824,7 @@
         <w:rPr>
           <w:rStyle w:val="StringTok"/>
         </w:rPr>
-        <w:t xml:space="preserve">"pandoc -s --toc --number-sections -V documentclass=ltjarticle pandoc-md.md -o pandoc-md.tex"</w:t>
+        <w:t xml:space="preserve">"pandoc -s --toc --number-sections --listings -V documentclass=ltjarticle -H preamble.tex pandoc-md.md -o pandoc-md.tex"</w:t>
       </w:r>
       <w:r>
         <w:rPr>
@@ -699,7 +851,7 @@
         <w:rPr>
           <w:rStyle w:val="StringTok"/>
         </w:rPr>
-        <w:t xml:space="preserve">"pandoc -s --toc --number-sections --listings -V documentclass=ltjarticle --latex-engine=lualatex pandoc-md.md -o pandoc-md.pdf"</w:t>
+        <w:t xml:space="preserve">"pandoc --toc --number-sections --listings -V documentclass=ltjarticle --latex-engine=lualatex -H preamble.tex pandoc-md.md -o pandoc-md.pdf"</w:t>
       </w:r>
       <w:r>
         <w:rPr>
@@ -726,7 +878,61 @@
         <w:rPr>
           <w:rStyle w:val="StringTok"/>
         </w:rPr>
-        <w:t xml:space="preserve">"pandoc -s pandoc-md.md -o pandoc-md.docx"</w:t>
+        <w:t xml:space="preserve">"pandoc pandoc-md.md -o pandoc-md.docx"</w:t>
+      </w:r>
+      <w:r>
+        <w:rPr>
+          <w:rStyle w:val="NormalTok"/>
+        </w:rPr>
+        <w:t xml:space="preserve">)</w:t>
+      </w:r>
+      <w:r>
+        <w:br w:type="textWrapping"/>
+      </w:r>
+      <w:r>
+        <w:rPr>
+          <w:rStyle w:val="KeywordTok"/>
+        </w:rPr>
+        <w:t xml:space="preserve">system</w:t>
+      </w:r>
+      <w:r>
+        <w:rPr>
+          <w:rStyle w:val="NormalTok"/>
+        </w:rPr>
+        <w:t xml:space="preserve">(</w:t>
+      </w:r>
+      <w:r>
+        <w:rPr>
+          <w:rStyle w:val="StringTok"/>
+        </w:rPr>
+        <w:t xml:space="preserve">"pandoc -s --mathjax -i -t slidy pandoc-md.md -o pandoc-slidy.html"</w:t>
+      </w:r>
+      <w:r>
+        <w:rPr>
+          <w:rStyle w:val="NormalTok"/>
+        </w:rPr>
+        <w:t xml:space="preserve">)</w:t>
+      </w:r>
+      <w:r>
+        <w:br w:type="textWrapping"/>
+      </w:r>
+      <w:r>
+        <w:rPr>
+          <w:rStyle w:val="KeywordTok"/>
+        </w:rPr>
+        <w:t xml:space="preserve">system</w:t>
+      </w:r>
+      <w:r>
+        <w:rPr>
+          <w:rStyle w:val="NormalTok"/>
+        </w:rPr>
+        <w:t xml:space="preserve">(</w:t>
+      </w:r>
+      <w:r>
+        <w:rPr>
+          <w:rStyle w:val="StringTok"/>
+        </w:rPr>
+        <w:t xml:space="preserve">"pandoc -t beamer --listings -H preamble-beamer.tex --latex-engine=lualatex pandoc-md.md -o pandoc-beamer.pdf"</w:t>
       </w:r>
       <w:r>
         <w:rPr>
@@ -1867,7 +2073,7 @@
 <file path=word/numbering.xml><?xml version="1.0" encoding="utf-8"?>
 <w:numbering xmlns:w="http://schemas.openxmlformats.org/wordprocessingml/2006/main">
   <w:abstractNum w:abstractNumId="0">
-    <w:nsid w:val="29d75217"/>
+    <w:nsid w:val="6567da07"/>
     <w:multiLevelType w:val="multilevel"/>
     <w:lvl w:ilvl="0">
       <w:numFmt w:val="bullet"/>
@@ -1948,7 +2154,7 @@
     </w:lvl>
   </w:abstractNum>
   <w:abstractNum w:abstractNumId="2">
-    <w:nsid w:val="276ee202"/>
+    <w:nsid w:val="a4c2166c"/>
     <w:multiLevelType w:val="multilevel"/>
     <w:lvl w:ilvl="0">
       <w:numFmt w:val="bullet"/>
@@ -2038,6 +2244,18 @@
     <w:abstractNumId w:val="2"/>
   </w:num>
   <w:num w:numId="4">
+    <w:abstractNumId w:val="2"/>
+  </w:num>
+  <w:num w:numId="5">
+    <w:abstractNumId w:val="2"/>
+  </w:num>
+  <w:num w:numId="6">
+    <w:abstractNumId w:val="2"/>
+  </w:num>
+  <w:num w:numId="7">
+    <w:abstractNumId w:val="2"/>
+  </w:num>
+  <w:num w:numId="8">
     <w:abstractNumId w:val="2"/>
   </w:num>
 </w:numbering>

</xml_diff>